<commit_message>
minor adjustments - finished video recording
</commit_message>
<xml_diff>
--- a/inputs/demo-paper-2017/排版示例.docx
+++ b/inputs/demo-paper-2017/排版示例.docx
@@ -3409,45 +3409,6 @@
           <w:sz w:val="21"/>
         </w:rPr>
         <w:t>2) invite him to visit some historic sites.</w:t>
-      </w:r>
-    </w:p>
-    <w:p>
-      <w:pPr>
-        <w:spacing w:after="0"/>
-        <w:ind w:left="0" w:firstLine="420"/>
-        <w:jc w:val="both"/>
-      </w:pPr>
-      <w:r>
-        <w:rPr>
-          <w:sz w:val="21"/>
-        </w:rPr>
-        <w:t>You should write about 100 words on ANSWER SHEET 2.</w:t>
-      </w:r>
-    </w:p>
-    <w:p>
-      <w:pPr>
-        <w:spacing w:after="0"/>
-        <w:ind w:left="0" w:firstLine="420"/>
-        <w:jc w:val="both"/>
-      </w:pPr>
-      <w:r>
-        <w:rPr>
-          <w:sz w:val="21"/>
-        </w:rPr>
-        <w:t>Do not sign your own name at the end of the letter. Use "Li Ming" instead.</w:t>
-      </w:r>
-    </w:p>
-    <w:p>
-      <w:pPr>
-        <w:spacing w:after="0"/>
-        <w:ind w:left="0" w:firstLine="420"/>
-        <w:jc w:val="both"/>
-      </w:pPr>
-      <w:r>
-        <w:rPr>
-          <w:sz w:val="21"/>
-        </w:rPr>
-        <w:t>Do not write your address.(10 points)</w:t>
       </w:r>
     </w:p>
     <w:p>

</xml_diff>